<commit_message>
INIT MAJ des instructions
</commit_message>
<xml_diff>
--- a/S02_Lab_Instructions.docx
+++ b/S02_Lab_Instructions.docx
@@ -1125,43 +1125,16 @@
           <w:sz w:val="19"/>
           <w:szCs w:val="19"/>
         </w:rPr>
-        <w:t>Jungle</w:t>
-      </w:r>
-      <w:r>
-        <w:rPr>
-          <w:rFonts w:ascii="Consolas" w:hAnsi="Consolas" w:cs="Consolas"/>
-          <w:color w:val="2B91AF"/>
-          <w:sz w:val="19"/>
-          <w:szCs w:val="19"/>
-        </w:rPr>
-        <w:t>DbContext</w:t>
-      </w:r>
-      <w:r>
-        <w:rPr>
-          <w:rFonts w:ascii="Consolas" w:hAnsi="Consolas" w:cs="Consolas"/>
-          <w:color w:val="000000"/>
-          <w:sz w:val="19"/>
-          <w:szCs w:val="19"/>
-        </w:rPr>
-        <w:t>(DbContextOptions&lt;</w:t>
-      </w:r>
-      <w:r>
-        <w:rPr>
-          <w:rFonts w:ascii="Consolas" w:hAnsi="Consolas" w:cs="Consolas"/>
-          <w:color w:val="000000"/>
-          <w:sz w:val="19"/>
-          <w:szCs w:val="19"/>
-        </w:rPr>
-        <w:t>Jungle</w:t>
-      </w:r>
-      <w:r>
-        <w:rPr>
-          <w:rFonts w:ascii="Consolas" w:hAnsi="Consolas" w:cs="Consolas"/>
-          <w:color w:val="000000"/>
-          <w:sz w:val="19"/>
-          <w:szCs w:val="19"/>
-        </w:rPr>
-        <w:t xml:space="preserve">DbContext&gt; options) : </w:t>
+        <w:t>JungleDbContext</w:t>
+      </w:r>
+      <w:r>
+        <w:rPr>
+          <w:rFonts w:ascii="Consolas" w:hAnsi="Consolas" w:cs="Consolas"/>
+          <w:color w:val="000000"/>
+          <w:sz w:val="19"/>
+          <w:szCs w:val="19"/>
+        </w:rPr>
+        <w:t xml:space="preserve">(DbContextOptions&lt;JungleDbContext&gt; options) : </w:t>
       </w:r>
       <w:r>
         <w:rPr>
@@ -1538,18 +1511,26 @@
           <w:color w:val="000000"/>
           <w:sz w:val="19"/>
           <w:szCs w:val="19"/>
+        </w:rPr>
+      </w:pPr>
+      <w:r>
+        <w:rPr>
+          <w:rFonts w:ascii="Consolas" w:hAnsi="Consolas" w:cs="Consolas"/>
+          <w:color w:val="000000"/>
+          <w:sz w:val="19"/>
+          <w:szCs w:val="19"/>
           <w:lang w:val="en-CA"/>
         </w:rPr>
-      </w:pPr>
-      <w:r>
-        <w:rPr>
-          <w:rFonts w:ascii="Consolas" w:hAnsi="Consolas" w:cs="Consolas"/>
-          <w:color w:val="000000"/>
-          <w:sz w:val="19"/>
-          <w:szCs w:val="19"/>
-          <w:lang w:val="en-CA"/>
-        </w:rPr>
-        <w:t xml:space="preserve">  {</w:t>
+        <w:t xml:space="preserve">  </w:t>
+      </w:r>
+      <w:r>
+        <w:rPr>
+          <w:rFonts w:ascii="Consolas" w:hAnsi="Consolas" w:cs="Consolas"/>
+          <w:color w:val="000000"/>
+          <w:sz w:val="19"/>
+          <w:szCs w:val="19"/>
+        </w:rPr>
+        <w:t>{</w:t>
       </w:r>
     </w:p>
     <w:p>
@@ -1824,14 +1805,16 @@
           <w:color w:val="000000"/>
           <w:sz w:val="19"/>
           <w:szCs w:val="19"/>
-        </w:rPr>
-      </w:pPr>
-      <w:r>
-        <w:rPr>
-          <w:rFonts w:ascii="Consolas" w:hAnsi="Consolas" w:cs="Consolas"/>
-          <w:color w:val="000000"/>
-          <w:sz w:val="19"/>
-          <w:szCs w:val="19"/>
+          <w:lang w:val="en-CA"/>
+        </w:rPr>
+      </w:pPr>
+      <w:r>
+        <w:rPr>
+          <w:rFonts w:ascii="Consolas" w:hAnsi="Consolas" w:cs="Consolas"/>
+          <w:color w:val="000000"/>
+          <w:sz w:val="19"/>
+          <w:szCs w:val="19"/>
+          <w:lang w:val="en-CA"/>
         </w:rPr>
         <w:t xml:space="preserve">      Func&lt;IQueryable&lt;T&gt;, IOrderedQueryable&lt;T&gt;&gt; orderBy = </w:t>
       </w:r>
@@ -1841,6 +1824,7 @@
           <w:color w:val="0000FF"/>
           <w:sz w:val="19"/>
           <w:szCs w:val="19"/>
+          <w:lang w:val="en-CA"/>
         </w:rPr>
         <w:t>null</w:t>
       </w:r>
@@ -1850,6 +1834,7 @@
           <w:color w:val="000000"/>
           <w:sz w:val="19"/>
           <w:szCs w:val="19"/>
+          <w:lang w:val="en-CA"/>
         </w:rPr>
         <w:t>,</w:t>
       </w:r>
@@ -1882,6 +1867,7 @@
           <w:color w:val="000000"/>
           <w:sz w:val="19"/>
           <w:szCs w:val="19"/>
+          <w:lang w:val="en-CA"/>
         </w:rPr>
         <w:t xml:space="preserve">      </w:t>
       </w:r>
@@ -2372,18 +2358,26 @@
           <w:color w:val="000000"/>
           <w:sz w:val="19"/>
           <w:szCs w:val="19"/>
+        </w:rPr>
+      </w:pPr>
+      <w:r>
+        <w:rPr>
+          <w:rFonts w:ascii="Consolas" w:hAnsi="Consolas" w:cs="Consolas"/>
+          <w:color w:val="000000"/>
+          <w:sz w:val="19"/>
+          <w:szCs w:val="19"/>
           <w:lang w:val="en-CA"/>
         </w:rPr>
-      </w:pPr>
-      <w:r>
-        <w:rPr>
-          <w:rFonts w:ascii="Consolas" w:hAnsi="Consolas" w:cs="Consolas"/>
-          <w:color w:val="000000"/>
-          <w:sz w:val="19"/>
-          <w:szCs w:val="19"/>
-          <w:lang w:val="en-CA"/>
-        </w:rPr>
-        <w:t xml:space="preserve">      );</w:t>
+        <w:t xml:space="preserve">      </w:t>
+      </w:r>
+      <w:r>
+        <w:rPr>
+          <w:rFonts w:ascii="Consolas" w:hAnsi="Consolas" w:cs="Consolas"/>
+          <w:color w:val="000000"/>
+          <w:sz w:val="19"/>
+          <w:szCs w:val="19"/>
+        </w:rPr>
+        <w:t>);</w:t>
       </w:r>
     </w:p>
     <w:p>
@@ -2405,7 +2399,6 @@
           <w:color w:val="000000"/>
           <w:sz w:val="19"/>
           <w:szCs w:val="19"/>
-          <w:lang w:val="en-CA"/>
         </w:rPr>
       </w:pPr>
     </w:p>
@@ -2428,16 +2421,14 @@
           <w:color w:val="000000"/>
           <w:sz w:val="19"/>
           <w:szCs w:val="19"/>
-          <w:lang w:val="en-CA"/>
-        </w:rPr>
-      </w:pPr>
-      <w:r>
-        <w:rPr>
-          <w:rFonts w:ascii="Consolas" w:hAnsi="Consolas" w:cs="Consolas"/>
-          <w:color w:val="000000"/>
-          <w:sz w:val="19"/>
-          <w:szCs w:val="19"/>
-          <w:lang w:val="en-CA"/>
+        </w:rPr>
+      </w:pPr>
+      <w:r>
+        <w:rPr>
+          <w:rFonts w:ascii="Consolas" w:hAnsi="Consolas" w:cs="Consolas"/>
+          <w:color w:val="000000"/>
+          <w:sz w:val="19"/>
+          <w:szCs w:val="19"/>
         </w:rPr>
         <w:t xml:space="preserve">    </w:t>
       </w:r>
@@ -2447,7 +2438,6 @@
           <w:color w:val="0000FF"/>
           <w:sz w:val="19"/>
           <w:szCs w:val="19"/>
-          <w:lang w:val="en-CA"/>
         </w:rPr>
         <w:t>void</w:t>
       </w:r>
@@ -2457,7 +2447,6 @@
           <w:color w:val="000000"/>
           <w:sz w:val="19"/>
           <w:szCs w:val="19"/>
-          <w:lang w:val="en-CA"/>
         </w:rPr>
         <w:t xml:space="preserve"> Add(T entity);</w:t>
       </w:r>
@@ -2481,7 +2470,6 @@
           <w:color w:val="000000"/>
           <w:sz w:val="19"/>
           <w:szCs w:val="19"/>
-          <w:lang w:val="en-CA"/>
         </w:rPr>
       </w:pPr>
     </w:p>
@@ -2504,16 +2492,14 @@
           <w:color w:val="000000"/>
           <w:sz w:val="19"/>
           <w:szCs w:val="19"/>
-          <w:lang w:val="en-CA"/>
-        </w:rPr>
-      </w:pPr>
-      <w:r>
-        <w:rPr>
-          <w:rFonts w:ascii="Consolas" w:hAnsi="Consolas" w:cs="Consolas"/>
-          <w:color w:val="000000"/>
-          <w:sz w:val="19"/>
-          <w:szCs w:val="19"/>
-          <w:lang w:val="en-CA"/>
+        </w:rPr>
+      </w:pPr>
+      <w:r>
+        <w:rPr>
+          <w:rFonts w:ascii="Consolas" w:hAnsi="Consolas" w:cs="Consolas"/>
+          <w:color w:val="000000"/>
+          <w:sz w:val="19"/>
+          <w:szCs w:val="19"/>
         </w:rPr>
         <w:lastRenderedPageBreak/>
         <w:t xml:space="preserve">    </w:t>
@@ -2524,7 +2510,6 @@
           <w:color w:val="0000FF"/>
           <w:sz w:val="19"/>
           <w:szCs w:val="19"/>
-          <w:lang w:val="en-CA"/>
         </w:rPr>
         <w:t>void</w:t>
       </w:r>
@@ -2534,7 +2519,6 @@
           <w:color w:val="000000"/>
           <w:sz w:val="19"/>
           <w:szCs w:val="19"/>
-          <w:lang w:val="en-CA"/>
         </w:rPr>
         <w:t xml:space="preserve"> Remove(T entity);</w:t>
       </w:r>
@@ -2558,7 +2542,6 @@
           <w:color w:val="000000"/>
           <w:sz w:val="19"/>
           <w:szCs w:val="19"/>
-          <w:lang w:val="en-CA"/>
         </w:rPr>
       </w:pPr>
     </w:p>
@@ -2590,7 +2573,6 @@
           <w:color w:val="000000"/>
           <w:sz w:val="19"/>
           <w:szCs w:val="19"/>
-          <w:lang w:val="en-CA"/>
         </w:rPr>
         <w:t xml:space="preserve">    </w:t>
       </w:r>
@@ -2753,19 +2735,7 @@
         <w:spacing w:before="0" w:after="160" w:line="259" w:lineRule="auto"/>
       </w:pPr>
       <w:r>
-        <w:t>Créez un</w:t>
-      </w:r>
-      <w:r>
-        <w:t xml:space="preserve">e classe </w:t>
-      </w:r>
-      <w:r>
-        <w:t>public appelé</w:t>
-      </w:r>
-      <w:r>
-        <w:t>e</w:t>
-      </w:r>
-      <w:r>
-        <w:t xml:space="preserve"> </w:t>
+        <w:t xml:space="preserve">Créez une classe public appelée </w:t>
       </w:r>
       <w:r>
         <w:rPr>
@@ -2818,13 +2788,7 @@
         <w:pStyle w:val="Titre3"/>
       </w:pPr>
       <w:r>
-        <w:t>Configurer</w:t>
-      </w:r>
-      <w:r>
-        <w:t xml:space="preserve"> le UnitOfWork</w:t>
-      </w:r>
-      <w:r>
-        <w:t xml:space="preserve"> </w:t>
+        <w:t xml:space="preserve">Configurer le UnitOfWork </w:t>
       </w:r>
     </w:p>
     <w:p>
@@ -2943,14 +2907,7 @@
           <w:b/>
           <w:bCs/>
         </w:rPr>
-        <w:t>u</w:t>
-      </w:r>
-      <w:r>
-        <w:rPr>
-          <w:b/>
-          <w:bCs/>
-        </w:rPr>
-        <w:t>nitOfWork</w:t>
+        <w:t>unitOfWork</w:t>
       </w:r>
     </w:p>
     <w:p>
@@ -3432,6 +3389,62 @@
       <w:r>
         <w:t>u repository spécifique</w:t>
       </w:r>
+    </w:p>
+    <w:p>
+      <w:pPr>
+        <w:spacing w:before="0" w:after="160" w:line="259" w:lineRule="auto"/>
+      </w:pPr>
+    </w:p>
+    <w:p>
+      <w:pPr>
+        <w:spacing w:before="0" w:after="160" w:line="259" w:lineRule="auto"/>
+        <w:ind w:left="360"/>
+        <w:rPr>
+          <w:b/>
+          <w:bCs/>
+        </w:rPr>
+      </w:pPr>
+      <w:r>
+        <w:rPr>
+          <w:b/>
+          <w:bCs/>
+        </w:rPr>
+        <w:t>Views COntrollers</w:t>
+      </w:r>
+      <w:r>
+        <w:rPr>
+          <w:b/>
+          <w:bCs/>
+        </w:rPr>
+        <w:t> :</w:t>
+      </w:r>
+    </w:p>
+    <w:p>
+      <w:pPr>
+        <w:pStyle w:val="Paragraphedeliste"/>
+        <w:numPr>
+          <w:ilvl w:val="0"/>
+          <w:numId w:val="29"/>
+        </w:numPr>
+        <w:spacing w:before="0" w:after="160" w:line="259" w:lineRule="auto"/>
+      </w:pPr>
+      <w:r>
+        <w:t xml:space="preserve">Ajoutez </w:t>
+      </w:r>
+      <w:r>
+        <w:t xml:space="preserve">une View et un Controller </w:t>
+      </w:r>
+      <w:r>
+        <w:t xml:space="preserve">qui présente le contenu avec le(s) principaux champs </w:t>
+      </w:r>
+      <w:r>
+        <w:t>des tables liées</w:t>
+      </w:r>
+    </w:p>
+    <w:p>
+      <w:pPr>
+        <w:spacing w:before="0" w:after="160" w:line="259" w:lineRule="auto"/>
+      </w:pPr>
     </w:p>
     <w:sectPr>
       <w:headerReference w:type="default" r:id="rId12"/>
@@ -7944,6 +7957,21 @@
 </file>
 
 <file path=customXml/item1.xml><?xml version="1.0" encoding="utf-8"?>
+<?mso-contentType ?>
+<FormTemplates xmlns="http://schemas.microsoft.com/sharepoint/v3/contenttype/forms">
+  <Display>DocumentLibraryForm</Display>
+  <Edit>DocumentLibraryForm</Edit>
+  <New>DocumentLibraryForm</New>
+</FormTemplates>
+</file>
+
+<file path=customXml/item2.xml><?xml version="1.0" encoding="utf-8"?>
+<p:properties xmlns:p="http://schemas.microsoft.com/office/2006/metadata/properties" xmlns:xsi="http://www.w3.org/2001/XMLSchema-instance" xmlns:pc="http://schemas.microsoft.com/office/infopath/2007/PartnerControls">
+  <documentManagement/>
+</p:properties>
+</file>
+
+<file path=customXml/item3.xml><?xml version="1.0" encoding="utf-8"?>
 <ct:contentTypeSchema xmlns:ct="http://schemas.microsoft.com/office/2006/metadata/contentType" xmlns:ma="http://schemas.microsoft.com/office/2006/metadata/properties/metaAttributes" ct:_="" ma:_="" ma:contentTypeName="Document" ma:contentTypeID="0x010100354AEAE9FD62D747A26A546E5B1B5735" ma:contentTypeVersion="7" ma:contentTypeDescription="Crée un document." ma:contentTypeScope="" ma:versionID="43b763fe9aa20b7a2976a5e019d82dbf">
   <xsd:schema xmlns:xsd="http://www.w3.org/2001/XMLSchema" xmlns:xs="http://www.w3.org/2001/XMLSchema" xmlns:p="http://schemas.microsoft.com/office/2006/metadata/properties" xmlns:ns2="071933db-0376-4694-9786-b56cb37c4ec2" targetNamespace="http://schemas.microsoft.com/office/2006/metadata/properties" ma:root="true" ma:fieldsID="d5c90ae6c1ec6ed317c9f5feddaf7a33" ns2:_="">
     <xsd:import namespace="071933db-0376-4694-9786-b56cb37c4ec2"/>
@@ -8107,22 +8135,24 @@
 </ct:contentTypeSchema>
 </file>
 
-<file path=customXml/item2.xml><?xml version="1.0" encoding="utf-8"?>
-<p:properties xmlns:p="http://schemas.microsoft.com/office/2006/metadata/properties" xmlns:xsi="http://www.w3.org/2001/XMLSchema-instance" xmlns:pc="http://schemas.microsoft.com/office/infopath/2007/PartnerControls">
-  <documentManagement/>
-</p:properties>
+<file path=customXml/itemProps1.xml><?xml version="1.0" encoding="utf-8"?>
+<ds:datastoreItem xmlns:ds="http://schemas.openxmlformats.org/officeDocument/2006/customXml" ds:itemID="{F6194C16-5FE5-4670-BEC8-3D6DD9380312}">
+  <ds:schemaRefs>
+    <ds:schemaRef ds:uri="http://schemas.microsoft.com/sharepoint/v3/contenttype/forms"/>
+  </ds:schemaRefs>
+</ds:datastoreItem>
 </file>
 
-<file path=customXml/item3.xml><?xml version="1.0" encoding="utf-8"?>
-<?mso-contentType ?>
-<FormTemplates xmlns="http://schemas.microsoft.com/sharepoint/v3/contenttype/forms">
-  <Display>DocumentLibraryForm</Display>
-  <Edit>DocumentLibraryForm</Edit>
-  <New>DocumentLibraryForm</New>
-</FormTemplates>
+<file path=customXml/itemProps2.xml><?xml version="1.0" encoding="utf-8"?>
+<ds:datastoreItem xmlns:ds="http://schemas.openxmlformats.org/officeDocument/2006/customXml" ds:itemID="{2C36E056-BA2C-4A1F-9580-242C9B36FE70}">
+  <ds:schemaRefs>
+    <ds:schemaRef ds:uri="http://schemas.microsoft.com/office/2006/metadata/properties"/>
+    <ds:schemaRef ds:uri="http://schemas.microsoft.com/office/infopath/2007/PartnerControls"/>
+  </ds:schemaRefs>
+</ds:datastoreItem>
 </file>
 
-<file path=customXml/itemProps1.xml><?xml version="1.0" encoding="utf-8"?>
+<file path=customXml/itemProps3.xml><?xml version="1.0" encoding="utf-8"?>
 <ds:datastoreItem xmlns:ds="http://schemas.openxmlformats.org/officeDocument/2006/customXml" ds:itemID="{5C3A06EC-DC03-4D65-AA15-C6B9D68C1ED0}">
   <ds:schemaRefs>
     <ds:schemaRef ds:uri="http://schemas.microsoft.com/office/2006/metadata/contentType"/>
@@ -8138,21 +8168,4 @@
     <ds:schemaRef ds:uri="http://schemas.microsoft.com/internal/obd"/>
   </ds:schemaRefs>
 </ds:datastoreItem>
-</file>
-
-<file path=customXml/itemProps2.xml><?xml version="1.0" encoding="utf-8"?>
-<ds:datastoreItem xmlns:ds="http://schemas.openxmlformats.org/officeDocument/2006/customXml" ds:itemID="{2C36E056-BA2C-4A1F-9580-242C9B36FE70}">
-  <ds:schemaRefs>
-    <ds:schemaRef ds:uri="http://schemas.microsoft.com/office/2006/metadata/properties"/>
-    <ds:schemaRef ds:uri="http://schemas.microsoft.com/office/infopath/2007/PartnerControls"/>
-  </ds:schemaRefs>
-</ds:datastoreItem>
-</file>
-
-<file path=customXml/itemProps3.xml><?xml version="1.0" encoding="utf-8"?>
-<ds:datastoreItem xmlns:ds="http://schemas.openxmlformats.org/officeDocument/2006/customXml" ds:itemID="{F6194C16-5FE5-4670-BEC8-3D6DD9380312}">
-  <ds:schemaRefs>
-    <ds:schemaRef ds:uri="http://schemas.microsoft.com/sharepoint/v3/contenttype/forms"/>
-  </ds:schemaRefs>
-</ds:datastoreItem>
 </file>
</xml_diff>

<commit_message>
REFACTOR Repository Patterns Repo. specifiques
Creation des repositories specifiques
</commit_message>
<xml_diff>
--- a/S02_Lab_Instructions.docx
+++ b/S02_Lab_Instructions.docx
@@ -3305,16 +3305,8 @@
         <w:spacing w:before="0" w:after="160" w:line="259" w:lineRule="auto"/>
       </w:pPr>
       <w:r>
-        <w:t>Ajoutez une migration</w:t>
-      </w:r>
-      <w:r>
-        <w:t>-update database</w:t>
-      </w:r>
-    </w:p>
-    <w:p>
-      <w:pPr>
-        <w:spacing w:before="0" w:after="160" w:line="259" w:lineRule="auto"/>
-      </w:pPr>
+        <w:t>Ajoutez les références requises entre les projets</w:t>
+      </w:r>
     </w:p>
     <w:p>
       <w:pPr>
@@ -3326,7 +3318,10 @@
         <w:spacing w:before="0" w:after="160" w:line="259" w:lineRule="auto"/>
       </w:pPr>
       <w:r>
-        <w:t>Ajoutez les références requises entre les projets</w:t>
+        <w:t>Ajoutez une migration</w:t>
+      </w:r>
+      <w:r>
+        <w:t>-update database</w:t>
       </w:r>
     </w:p>
     <w:p>
@@ -8027,6 +8022,21 @@
 </file>
 
 <file path=customXml/item1.xml><?xml version="1.0" encoding="utf-8"?>
+<?mso-contentType ?>
+<FormTemplates xmlns="http://schemas.microsoft.com/sharepoint/v3/contenttype/forms">
+  <Display>DocumentLibraryForm</Display>
+  <Edit>DocumentLibraryForm</Edit>
+  <New>DocumentLibraryForm</New>
+</FormTemplates>
+</file>
+
+<file path=customXml/item2.xml><?xml version="1.0" encoding="utf-8"?>
+<p:properties xmlns:p="http://schemas.microsoft.com/office/2006/metadata/properties" xmlns:xsi="http://www.w3.org/2001/XMLSchema-instance" xmlns:pc="http://schemas.microsoft.com/office/infopath/2007/PartnerControls">
+  <documentManagement/>
+</p:properties>
+</file>
+
+<file path=customXml/item3.xml><?xml version="1.0" encoding="utf-8"?>
 <ct:contentTypeSchema xmlns:ct="http://schemas.microsoft.com/office/2006/metadata/contentType" xmlns:ma="http://schemas.microsoft.com/office/2006/metadata/properties/metaAttributes" ct:_="" ma:_="" ma:contentTypeName="Document" ma:contentTypeID="0x010100354AEAE9FD62D747A26A546E5B1B5735" ma:contentTypeVersion="7" ma:contentTypeDescription="Crée un document." ma:contentTypeScope="" ma:versionID="43b763fe9aa20b7a2976a5e019d82dbf">
   <xsd:schema xmlns:xsd="http://www.w3.org/2001/XMLSchema" xmlns:xs="http://www.w3.org/2001/XMLSchema" xmlns:p="http://schemas.microsoft.com/office/2006/metadata/properties" xmlns:ns2="071933db-0376-4694-9786-b56cb37c4ec2" targetNamespace="http://schemas.microsoft.com/office/2006/metadata/properties" ma:root="true" ma:fieldsID="d5c90ae6c1ec6ed317c9f5feddaf7a33" ns2:_="">
     <xsd:import namespace="071933db-0376-4694-9786-b56cb37c4ec2"/>
@@ -8190,22 +8200,24 @@
 </ct:contentTypeSchema>
 </file>
 
-<file path=customXml/item2.xml><?xml version="1.0" encoding="utf-8"?>
-<p:properties xmlns:p="http://schemas.microsoft.com/office/2006/metadata/properties" xmlns:xsi="http://www.w3.org/2001/XMLSchema-instance" xmlns:pc="http://schemas.microsoft.com/office/infopath/2007/PartnerControls">
-  <documentManagement/>
-</p:properties>
+<file path=customXml/itemProps1.xml><?xml version="1.0" encoding="utf-8"?>
+<ds:datastoreItem xmlns:ds="http://schemas.openxmlformats.org/officeDocument/2006/customXml" ds:itemID="{F6194C16-5FE5-4670-BEC8-3D6DD9380312}">
+  <ds:schemaRefs>
+    <ds:schemaRef ds:uri="http://schemas.microsoft.com/sharepoint/v3/contenttype/forms"/>
+  </ds:schemaRefs>
+</ds:datastoreItem>
 </file>
 
-<file path=customXml/item3.xml><?xml version="1.0" encoding="utf-8"?>
-<?mso-contentType ?>
-<FormTemplates xmlns="http://schemas.microsoft.com/sharepoint/v3/contenttype/forms">
-  <Display>DocumentLibraryForm</Display>
-  <Edit>DocumentLibraryForm</Edit>
-  <New>DocumentLibraryForm</New>
-</FormTemplates>
+<file path=customXml/itemProps2.xml><?xml version="1.0" encoding="utf-8"?>
+<ds:datastoreItem xmlns:ds="http://schemas.openxmlformats.org/officeDocument/2006/customXml" ds:itemID="{2C36E056-BA2C-4A1F-9580-242C9B36FE70}">
+  <ds:schemaRefs>
+    <ds:schemaRef ds:uri="http://schemas.microsoft.com/office/2006/metadata/properties"/>
+    <ds:schemaRef ds:uri="http://schemas.microsoft.com/office/infopath/2007/PartnerControls"/>
+  </ds:schemaRefs>
+</ds:datastoreItem>
 </file>
 
-<file path=customXml/itemProps1.xml><?xml version="1.0" encoding="utf-8"?>
+<file path=customXml/itemProps3.xml><?xml version="1.0" encoding="utf-8"?>
 <ds:datastoreItem xmlns:ds="http://schemas.openxmlformats.org/officeDocument/2006/customXml" ds:itemID="{5C3A06EC-DC03-4D65-AA15-C6B9D68C1ED0}">
   <ds:schemaRefs>
     <ds:schemaRef ds:uri="http://schemas.microsoft.com/office/2006/metadata/contentType"/>
@@ -8221,21 +8233,4 @@
     <ds:schemaRef ds:uri="http://schemas.microsoft.com/internal/obd"/>
   </ds:schemaRefs>
 </ds:datastoreItem>
-</file>
-
-<file path=customXml/itemProps2.xml><?xml version="1.0" encoding="utf-8"?>
-<ds:datastoreItem xmlns:ds="http://schemas.openxmlformats.org/officeDocument/2006/customXml" ds:itemID="{2C36E056-BA2C-4A1F-9580-242C9B36FE70}">
-  <ds:schemaRefs>
-    <ds:schemaRef ds:uri="http://schemas.microsoft.com/office/2006/metadata/properties"/>
-    <ds:schemaRef ds:uri="http://schemas.microsoft.com/office/infopath/2007/PartnerControls"/>
-  </ds:schemaRefs>
-</ds:datastoreItem>
-</file>
-
-<file path=customXml/itemProps3.xml><?xml version="1.0" encoding="utf-8"?>
-<ds:datastoreItem xmlns:ds="http://schemas.openxmlformats.org/officeDocument/2006/customXml" ds:itemID="{F6194C16-5FE5-4670-BEC8-3D6DD9380312}">
-  <ds:schemaRefs>
-    <ds:schemaRef ds:uri="http://schemas.microsoft.com/sharepoint/v3/contenttype/forms"/>
-  </ds:schemaRefs>
-</ds:datastoreItem>
 </file>
</xml_diff>